<commit_message>
Przypadki testowe dodany punkt 8
</commit_message>
<xml_diff>
--- a/Dokumentacja/Dokumentacja projektowa/Przypadki testowe.docx
+++ b/Dokumentacja/Dokumentacja projektowa/Przypadki testowe.docx
@@ -2876,15 +2876,7 @@
           <w:szCs w:val="24"/>
           <w:lang w:val="pl-PL"/>
         </w:rPr>
-        <w:t xml:space="preserve">Test </w:t>
-      </w:r>
-      <w:r>
-        <w:rPr>
-          <w:sz w:val="24"/>
-          <w:szCs w:val="24"/>
-          <w:lang w:val="pl-PL"/>
-        </w:rPr>
-        <w:t>manualny</w:t>
+        <w:t>Test manualny</w:t>
       </w:r>
     </w:p>
     <w:p>
@@ -3777,15 +3769,7 @@
                 <w:szCs w:val="24"/>
                 <w:lang w:val="pl-PL"/>
               </w:rPr>
-              <w:t>Id ucznia:</w:t>
-            </w:r>
-            <w:r>
-              <w:rPr>
-                <w:sz w:val="24"/>
-                <w:szCs w:val="24"/>
-                <w:lang w:val="pl-PL"/>
-              </w:rPr>
-              <w:t xml:space="preserve"> 1</w:t>
+              <w:t>Id ucznia: 1</w:t>
             </w:r>
           </w:p>
         </w:tc>
@@ -3809,15 +3793,7 @@
                 <w:szCs w:val="24"/>
                 <w:lang w:val="pl-PL"/>
               </w:rPr>
-              <w:t>Id ucznia:</w:t>
-            </w:r>
-            <w:r>
-              <w:rPr>
-                <w:sz w:val="24"/>
-                <w:szCs w:val="24"/>
-                <w:lang w:val="pl-PL"/>
-              </w:rPr>
-              <w:t xml:space="preserve"> 2</w:t>
+              <w:t>Id ucznia: 2</w:t>
             </w:r>
           </w:p>
         </w:tc>
@@ -3867,15 +3843,7 @@
                 <w:szCs w:val="24"/>
                 <w:lang w:val="pl-PL"/>
               </w:rPr>
-              <w:t>Id klasy:</w:t>
-            </w:r>
-            <w:r>
-              <w:rPr>
-                <w:sz w:val="24"/>
-                <w:szCs w:val="24"/>
-                <w:lang w:val="pl-PL"/>
-              </w:rPr>
-              <w:t xml:space="preserve"> 1</w:t>
+              <w:t>Id klasy: 1</w:t>
             </w:r>
           </w:p>
         </w:tc>
@@ -3899,15 +3867,7 @@
                 <w:szCs w:val="24"/>
                 <w:lang w:val="pl-PL"/>
               </w:rPr>
-              <w:t>Id klasy:</w:t>
-            </w:r>
-            <w:r>
-              <w:rPr>
-                <w:sz w:val="24"/>
-                <w:szCs w:val="24"/>
-                <w:lang w:val="pl-PL"/>
-              </w:rPr>
-              <w:t xml:space="preserve"> 2</w:t>
+              <w:t>Id klasy: 2</w:t>
             </w:r>
           </w:p>
         </w:tc>
@@ -3957,15 +3917,7 @@
                 <w:szCs w:val="24"/>
                 <w:lang w:val="pl-PL"/>
               </w:rPr>
-              <w:t>Data:</w:t>
-            </w:r>
-            <w:r>
-              <w:rPr>
-                <w:sz w:val="24"/>
-                <w:szCs w:val="24"/>
-                <w:lang w:val="pl-PL"/>
-              </w:rPr>
-              <w:t xml:space="preserve"> 02.03.2022</w:t>
+              <w:t>Data: 02.03.2022</w:t>
             </w:r>
           </w:p>
         </w:tc>
@@ -3989,15 +3941,7 @@
                 <w:szCs w:val="24"/>
                 <w:lang w:val="pl-PL"/>
               </w:rPr>
-              <w:t>Data:</w:t>
-            </w:r>
-            <w:r>
-              <w:rPr>
-                <w:sz w:val="24"/>
-                <w:szCs w:val="24"/>
-                <w:lang w:val="pl-PL"/>
-              </w:rPr>
-              <w:t xml:space="preserve"> poniedziałek</w:t>
+              <w:t>Data: poniedziałek</w:t>
             </w:r>
           </w:p>
         </w:tc>
@@ -4047,15 +3991,7 @@
                 <w:szCs w:val="24"/>
                 <w:lang w:val="pl-PL"/>
               </w:rPr>
-              <w:t>Godzina:</w:t>
-            </w:r>
-            <w:r>
-              <w:rPr>
-                <w:sz w:val="24"/>
-                <w:szCs w:val="24"/>
-                <w:lang w:val="pl-PL"/>
-              </w:rPr>
-              <w:t xml:space="preserve"> 11:33</w:t>
+              <w:t>Godzina: 11:33</w:t>
             </w:r>
           </w:p>
         </w:tc>
@@ -4079,15 +4015,7 @@
                 <w:szCs w:val="24"/>
                 <w:lang w:val="pl-PL"/>
               </w:rPr>
-              <w:t>Godzina:</w:t>
-            </w:r>
-            <w:r>
-              <w:rPr>
-                <w:sz w:val="24"/>
-                <w:szCs w:val="24"/>
-                <w:lang w:val="pl-PL"/>
-              </w:rPr>
-              <w:t xml:space="preserve"> wieczór</w:t>
+              <w:t>Godzina: wieczór</w:t>
             </w:r>
           </w:p>
         </w:tc>
@@ -4137,15 +4065,7 @@
                 <w:szCs w:val="24"/>
                 <w:lang w:val="pl-PL"/>
               </w:rPr>
-              <w:t>Powód:</w:t>
-            </w:r>
-            <w:r>
-              <w:rPr>
-                <w:sz w:val="24"/>
-                <w:szCs w:val="24"/>
-                <w:lang w:val="pl-PL"/>
-              </w:rPr>
-              <w:t xml:space="preserve"> tekst</w:t>
+              <w:t>Powód: tekst</w:t>
             </w:r>
           </w:p>
         </w:tc>
@@ -4169,15 +4089,7 @@
                 <w:szCs w:val="24"/>
                 <w:lang w:val="pl-PL"/>
               </w:rPr>
-              <w:t>Powód:</w:t>
-            </w:r>
-            <w:r>
-              <w:rPr>
-                <w:sz w:val="24"/>
-                <w:szCs w:val="24"/>
-                <w:lang w:val="pl-PL"/>
-              </w:rPr>
-              <w:t xml:space="preserve"> </w:t>
+              <w:t xml:space="preserve">Powód: </w:t>
             </w:r>
             <w:r>
               <w:rPr>
@@ -4235,15 +4147,7 @@
                 <w:szCs w:val="24"/>
                 <w:lang w:val="pl-PL"/>
               </w:rPr>
-              <w:t>Czynności:</w:t>
-            </w:r>
-            <w:r>
-              <w:rPr>
-                <w:sz w:val="24"/>
-                <w:szCs w:val="24"/>
-                <w:lang w:val="pl-PL"/>
-              </w:rPr>
-              <w:t xml:space="preserve"> tekst</w:t>
+              <w:t>Czynności: tekst</w:t>
             </w:r>
           </w:p>
         </w:tc>
@@ -4267,15 +4171,7 @@
                 <w:szCs w:val="24"/>
                 <w:lang w:val="pl-PL"/>
               </w:rPr>
-              <w:t>Czynności:</w:t>
-            </w:r>
-            <w:r>
-              <w:rPr>
-                <w:sz w:val="24"/>
-                <w:szCs w:val="24"/>
-                <w:lang w:val="pl-PL"/>
-              </w:rPr>
-              <w:t xml:space="preserve"> </w:t>
+              <w:t xml:space="preserve">Czynności: </w:t>
             </w:r>
             <w:r>
               <w:rPr>
@@ -4331,15 +4227,7 @@
                 <w:szCs w:val="24"/>
                 <w:lang w:val="pl-PL"/>
               </w:rPr>
-              <w:t>Uwagi:</w:t>
-            </w:r>
-            <w:r>
-              <w:rPr>
-                <w:sz w:val="24"/>
-                <w:szCs w:val="24"/>
-                <w:lang w:val="pl-PL"/>
-              </w:rPr>
-              <w:t xml:space="preserve"> tekst</w:t>
+              <w:t>Uwagi: tekst</w:t>
             </w:r>
           </w:p>
         </w:tc>
@@ -4363,15 +4251,7 @@
                 <w:szCs w:val="24"/>
                 <w:lang w:val="pl-PL"/>
               </w:rPr>
-              <w:t>Uwagi:</w:t>
-            </w:r>
-            <w:r>
-              <w:rPr>
-                <w:sz w:val="24"/>
-                <w:szCs w:val="24"/>
-                <w:lang w:val="pl-PL"/>
-              </w:rPr>
-              <w:t xml:space="preserve"> </w:t>
+              <w:t xml:space="preserve">Uwagi: </w:t>
             </w:r>
             <w:r>
               <w:rPr>
@@ -4463,15 +4343,7 @@
           <w:lang w:val="pl-PL"/>
         </w:rPr>
         <w:lastRenderedPageBreak/>
-        <w:t xml:space="preserve">ID – </w:t>
-      </w:r>
-      <w:r>
-        <w:rPr>
-          <w:sz w:val="24"/>
-          <w:szCs w:val="24"/>
-          <w:lang w:val="pl-PL"/>
-        </w:rPr>
-        <w:t>4</w:t>
+        <w:t>ID – 4</w:t>
       </w:r>
     </w:p>
     <w:p>
@@ -4493,15 +4365,7 @@
           <w:szCs w:val="24"/>
           <w:lang w:val="pl-PL"/>
         </w:rPr>
-        <w:t xml:space="preserve">Nazwa scenariusza – </w:t>
-      </w:r>
-      <w:r>
-        <w:rPr>
-          <w:sz w:val="24"/>
-          <w:szCs w:val="24"/>
-          <w:lang w:val="pl-PL"/>
-        </w:rPr>
-        <w:t>Badania przesiewowe</w:t>
+        <w:t>Nazwa scenariusza – Badania przesiewowe</w:t>
       </w:r>
     </w:p>
     <w:p>
@@ -4755,23 +4619,7 @@
                 <w:szCs w:val="24"/>
                 <w:lang w:val="pl-PL"/>
               </w:rPr>
-              <w:t>Wybranie opcji „</w:t>
-            </w:r>
-            <w:r>
-              <w:rPr>
-                <w:sz w:val="24"/>
-                <w:szCs w:val="24"/>
-                <w:lang w:val="pl-PL"/>
-              </w:rPr>
-              <w:t>Badania przesiewowe</w:t>
-            </w:r>
-            <w:r>
-              <w:rPr>
-                <w:sz w:val="24"/>
-                <w:szCs w:val="24"/>
-                <w:lang w:val="pl-PL"/>
-              </w:rPr>
-              <w:t>”</w:t>
+              <w:t>Wybranie opcji „Badania przesiewowe”</w:t>
             </w:r>
           </w:p>
         </w:tc>
@@ -5512,15 +5360,7 @@
                 <w:szCs w:val="24"/>
                 <w:lang w:val="pl-PL"/>
               </w:rPr>
-              <w:t xml:space="preserve">Id ucznia: </w:t>
-            </w:r>
-            <w:r>
-              <w:rPr>
-                <w:sz w:val="24"/>
-                <w:szCs w:val="24"/>
-                <w:lang w:val="pl-PL"/>
-              </w:rPr>
-              <w:t>1</w:t>
+              <w:t>Id ucznia: 1</w:t>
             </w:r>
           </w:p>
         </w:tc>
@@ -5544,15 +5384,7 @@
                 <w:szCs w:val="24"/>
                 <w:lang w:val="pl-PL"/>
               </w:rPr>
-              <w:t xml:space="preserve">Id ucznia: </w:t>
-            </w:r>
-            <w:r>
-              <w:rPr>
-                <w:sz w:val="24"/>
-                <w:szCs w:val="24"/>
-                <w:lang w:val="pl-PL"/>
-              </w:rPr>
-              <w:t>2</w:t>
+              <w:t>Id ucznia: 2</w:t>
             </w:r>
           </w:p>
         </w:tc>
@@ -5602,23 +5434,7 @@
                 <w:szCs w:val="24"/>
                 <w:lang w:val="pl-PL"/>
               </w:rPr>
-              <w:t>Id klasy:</w:t>
-            </w:r>
-            <w:r>
-              <w:rPr>
-                <w:sz w:val="24"/>
-                <w:szCs w:val="24"/>
-                <w:lang w:val="pl-PL"/>
-              </w:rPr>
-              <w:t xml:space="preserve"> 1</w:t>
-            </w:r>
-            <w:r>
-              <w:rPr>
-                <w:sz w:val="24"/>
-                <w:szCs w:val="24"/>
-                <w:lang w:val="pl-PL"/>
-              </w:rPr>
-              <w:t xml:space="preserve"> </w:t>
+              <w:t xml:space="preserve">Id klasy: 1 </w:t>
             </w:r>
           </w:p>
         </w:tc>
@@ -5642,15 +5458,7 @@
                 <w:szCs w:val="24"/>
                 <w:lang w:val="pl-PL"/>
               </w:rPr>
-              <w:t xml:space="preserve">Id klasy: </w:t>
-            </w:r>
-            <w:r>
-              <w:rPr>
-                <w:sz w:val="24"/>
-                <w:szCs w:val="24"/>
-                <w:lang w:val="pl-PL"/>
-              </w:rPr>
-              <w:t>2</w:t>
+              <w:t>Id klasy: 2</w:t>
             </w:r>
           </w:p>
         </w:tc>
@@ -5724,15 +5532,7 @@
                 <w:szCs w:val="24"/>
                 <w:lang w:val="pl-PL"/>
               </w:rPr>
-              <w:t xml:space="preserve">Data: </w:t>
-            </w:r>
-            <w:r>
-              <w:rPr>
-                <w:sz w:val="24"/>
-                <w:szCs w:val="24"/>
-                <w:lang w:val="pl-PL"/>
-              </w:rPr>
-              <w:t>poniedziałek</w:t>
+              <w:t>Data: poniedziałek</w:t>
             </w:r>
           </w:p>
         </w:tc>
@@ -5806,15 +5606,7 @@
                 <w:szCs w:val="24"/>
                 <w:lang w:val="pl-PL"/>
               </w:rPr>
-              <w:t xml:space="preserve">Wzrost: </w:t>
-            </w:r>
-            <w:r>
-              <w:rPr>
-                <w:sz w:val="24"/>
-                <w:szCs w:val="24"/>
-                <w:lang w:val="pl-PL"/>
-              </w:rPr>
-              <w:t>wysoki</w:t>
+              <w:t>Wzrost: wysoki</w:t>
             </w:r>
           </w:p>
         </w:tc>
@@ -5888,15 +5680,7 @@
                 <w:szCs w:val="24"/>
                 <w:lang w:val="pl-PL"/>
               </w:rPr>
-              <w:t xml:space="preserve">Waga: </w:t>
-            </w:r>
-            <w:r>
-              <w:rPr>
-                <w:sz w:val="24"/>
-                <w:szCs w:val="24"/>
-                <w:lang w:val="pl-PL"/>
-              </w:rPr>
-              <w:t>mała</w:t>
+              <w:t>Waga: mała</w:t>
             </w:r>
           </w:p>
         </w:tc>
@@ -5970,15 +5754,7 @@
                 <w:szCs w:val="24"/>
                 <w:lang w:val="pl-PL"/>
               </w:rPr>
-              <w:t xml:space="preserve">Wzrok: </w:t>
-            </w:r>
-            <w:r>
-              <w:rPr>
-                <w:sz w:val="24"/>
-                <w:szCs w:val="24"/>
-                <w:lang w:val="pl-PL"/>
-              </w:rPr>
-              <w:t>123</w:t>
+              <w:t>Wzrok: 123</w:t>
             </w:r>
           </w:p>
         </w:tc>
@@ -6026,15 +5802,7 @@
                 <w:szCs w:val="24"/>
                 <w:lang w:val="pl-PL"/>
               </w:rPr>
-              <w:t>Słuch</w:t>
-            </w:r>
-            <w:r>
-              <w:rPr>
-                <w:sz w:val="24"/>
-                <w:szCs w:val="24"/>
-                <w:lang w:val="pl-PL"/>
-              </w:rPr>
-              <w:t>: tekst</w:t>
+              <w:t>Słuch: tekst</w:t>
             </w:r>
           </w:p>
         </w:tc>
@@ -6058,15 +5826,7 @@
                 <w:szCs w:val="24"/>
                 <w:lang w:val="pl-PL"/>
               </w:rPr>
-              <w:t xml:space="preserve">Słuch: </w:t>
-            </w:r>
-            <w:r>
-              <w:rPr>
-                <w:sz w:val="24"/>
-                <w:szCs w:val="24"/>
-                <w:lang w:val="pl-PL"/>
-              </w:rPr>
-              <w:t>123</w:t>
+              <w:t>Słuch: 123</w:t>
             </w:r>
           </w:p>
         </w:tc>
@@ -6138,15 +5898,7 @@
                 <w:szCs w:val="24"/>
                 <w:lang w:val="pl-PL"/>
               </w:rPr>
-              <w:t xml:space="preserve">Ciśnienie: </w:t>
-            </w:r>
-            <w:r>
-              <w:rPr>
-                <w:sz w:val="24"/>
-                <w:szCs w:val="24"/>
-                <w:lang w:val="pl-PL"/>
-              </w:rPr>
-              <w:t>tekst</w:t>
+              <w:t>Ciśnienie: tekst</w:t>
             </w:r>
           </w:p>
         </w:tc>
@@ -6218,15 +5970,7 @@
                 <w:szCs w:val="24"/>
                 <w:lang w:val="pl-PL"/>
               </w:rPr>
-              <w:t xml:space="preserve">Ciało: </w:t>
-            </w:r>
-            <w:r>
-              <w:rPr>
-                <w:sz w:val="24"/>
-                <w:szCs w:val="24"/>
-                <w:lang w:val="pl-PL"/>
-              </w:rPr>
-              <w:t>123</w:t>
+              <w:t>Ciało: 123</w:t>
             </w:r>
           </w:p>
         </w:tc>
@@ -6298,15 +6042,7 @@
                 <w:szCs w:val="24"/>
                 <w:lang w:val="pl-PL"/>
               </w:rPr>
-              <w:t xml:space="preserve">Mowa: </w:t>
-            </w:r>
-            <w:r>
-              <w:rPr>
-                <w:sz w:val="24"/>
-                <w:szCs w:val="24"/>
-                <w:lang w:val="pl-PL"/>
-              </w:rPr>
-              <w:t>123</w:t>
+              <w:t>Mowa: 123</w:t>
             </w:r>
           </w:p>
         </w:tc>
@@ -6378,15 +6114,7 @@
                 <w:szCs w:val="24"/>
                 <w:lang w:val="pl-PL"/>
               </w:rPr>
-              <w:t xml:space="preserve">Uwagi: </w:t>
-            </w:r>
-            <w:r>
-              <w:rPr>
-                <w:sz w:val="24"/>
-                <w:szCs w:val="24"/>
-                <w:lang w:val="pl-PL"/>
-              </w:rPr>
-              <w:t>123</w:t>
+              <w:t>Uwagi: 123</w:t>
             </w:r>
           </w:p>
         </w:tc>
@@ -6452,15 +6180,7 @@
           <w:lang w:val="pl-PL"/>
         </w:rPr>
         <w:lastRenderedPageBreak/>
-        <w:t xml:space="preserve">ID – </w:t>
-      </w:r>
-      <w:r>
-        <w:rPr>
-          <w:sz w:val="24"/>
-          <w:szCs w:val="24"/>
-          <w:lang w:val="pl-PL"/>
-        </w:rPr>
-        <w:t>5</w:t>
+        <w:t>ID – 5</w:t>
       </w:r>
     </w:p>
     <w:p>
@@ -6482,15 +6202,7 @@
           <w:szCs w:val="24"/>
           <w:lang w:val="pl-PL"/>
         </w:rPr>
-        <w:t>Nazwa scenariusza – Badania przesiewowe</w:t>
-      </w:r>
-      <w:r>
-        <w:rPr>
-          <w:sz w:val="24"/>
-          <w:szCs w:val="24"/>
-          <w:lang w:val="pl-PL"/>
-        </w:rPr>
-        <w:t>, brak możliwości wysłania dokumentu na skrzynkę pocztową</w:t>
+        <w:t>Nazwa scenariusza – Badania przesiewowe, brak możliwości wysłania dokumentu na skrzynkę pocztową</w:t>
       </w:r>
     </w:p>
     <w:p>
@@ -8307,15 +8019,7 @@
           <w:lang w:val="pl-PL"/>
         </w:rPr>
         <w:lastRenderedPageBreak/>
-        <w:t xml:space="preserve">ID – </w:t>
-      </w:r>
-      <w:r>
-        <w:rPr>
-          <w:sz w:val="24"/>
-          <w:szCs w:val="24"/>
-          <w:lang w:val="pl-PL"/>
-        </w:rPr>
-        <w:t>6</w:t>
+        <w:t>ID – 6</w:t>
       </w:r>
     </w:p>
     <w:p>
@@ -8337,15 +8041,7 @@
           <w:szCs w:val="24"/>
           <w:lang w:val="pl-PL"/>
         </w:rPr>
-        <w:t xml:space="preserve">Nazwa scenariusza – </w:t>
-      </w:r>
-      <w:r>
-        <w:rPr>
-          <w:sz w:val="24"/>
-          <w:szCs w:val="24"/>
-          <w:lang w:val="pl-PL"/>
-        </w:rPr>
-        <w:t>Sprawdzenie terminarzu badań przesiewowych</w:t>
+        <w:t>Nazwa scenariusza – Sprawdzenie terminarzu badań przesiewowych</w:t>
       </w:r>
     </w:p>
     <w:p>
@@ -8599,23 +8295,7 @@
                 <w:szCs w:val="24"/>
                 <w:lang w:val="pl-PL"/>
               </w:rPr>
-              <w:t>Wybranie opcji „</w:t>
-            </w:r>
-            <w:r>
-              <w:rPr>
-                <w:sz w:val="24"/>
-                <w:szCs w:val="24"/>
-                <w:lang w:val="pl-PL"/>
-              </w:rPr>
-              <w:t>Terminarz badań przesiewowych</w:t>
-            </w:r>
-            <w:r>
-              <w:rPr>
-                <w:sz w:val="24"/>
-                <w:szCs w:val="24"/>
-                <w:lang w:val="pl-PL"/>
-              </w:rPr>
-              <w:t>”</w:t>
+              <w:t>Wybranie opcji „Terminarz badań przesiewowych”</w:t>
             </w:r>
           </w:p>
         </w:tc>
@@ -8697,15 +8377,7 @@
                 <w:szCs w:val="24"/>
                 <w:lang w:val="pl-PL"/>
               </w:rPr>
-              <w:t>Wyświetlenie</w:t>
-            </w:r>
-            <w:r>
-              <w:rPr>
-                <w:sz w:val="24"/>
-                <w:szCs w:val="24"/>
-                <w:lang w:val="pl-PL"/>
-              </w:rPr>
-              <w:t xml:space="preserve"> terminarza badań</w:t>
+              <w:t>Wyświetlenie terminarza badań</w:t>
             </w:r>
           </w:p>
         </w:tc>
@@ -8807,15 +8479,7 @@
           <w:szCs w:val="24"/>
           <w:lang w:val="pl-PL"/>
         </w:rPr>
-        <w:t xml:space="preserve">ID – </w:t>
-      </w:r>
-      <w:r>
-        <w:rPr>
-          <w:sz w:val="24"/>
-          <w:szCs w:val="24"/>
-          <w:lang w:val="pl-PL"/>
-        </w:rPr>
-        <w:t>7</w:t>
+        <w:t>ID – 7</w:t>
       </w:r>
     </w:p>
     <w:p>
@@ -8837,15 +8501,7 @@
           <w:szCs w:val="24"/>
           <w:lang w:val="pl-PL"/>
         </w:rPr>
-        <w:t xml:space="preserve">Nazwa scenariusza – Sprawdzenie badań </w:t>
-      </w:r>
-      <w:r>
-        <w:rPr>
-          <w:sz w:val="24"/>
-          <w:szCs w:val="24"/>
-          <w:lang w:val="pl-PL"/>
-        </w:rPr>
-        <w:t>ucznia</w:t>
+        <w:t>Nazwa scenariusza – Sprawdzenie badań ucznia</w:t>
       </w:r>
     </w:p>
     <w:p>
@@ -9099,23 +8755,7 @@
                 <w:szCs w:val="24"/>
                 <w:lang w:val="pl-PL"/>
               </w:rPr>
-              <w:t>Wybranie opcji „</w:t>
-            </w:r>
-            <w:r>
-              <w:rPr>
-                <w:sz w:val="24"/>
-                <w:szCs w:val="24"/>
-                <w:lang w:val="pl-PL"/>
-              </w:rPr>
-              <w:t>Wykonane badania</w:t>
-            </w:r>
-            <w:r>
-              <w:rPr>
-                <w:sz w:val="24"/>
-                <w:szCs w:val="24"/>
-                <w:lang w:val="pl-PL"/>
-              </w:rPr>
-              <w:t>”</w:t>
+              <w:t>Wybranie opcji „Wykonane badania”</w:t>
             </w:r>
           </w:p>
         </w:tc>
@@ -9197,15 +8837,7 @@
                 <w:szCs w:val="24"/>
                 <w:lang w:val="pl-PL"/>
               </w:rPr>
-              <w:t>Wyświetlenie</w:t>
-            </w:r>
-            <w:r>
-              <w:rPr>
-                <w:sz w:val="24"/>
-                <w:szCs w:val="24"/>
-                <w:lang w:val="pl-PL"/>
-              </w:rPr>
-              <w:t xml:space="preserve"> wykonanych badań</w:t>
+              <w:t>Wyświetlenie wykonanych badań</w:t>
             </w:r>
           </w:p>
         </w:tc>
@@ -9512,13 +9144,6 @@
           <w:lang w:val="pl-PL"/>
         </w:rPr>
         <w:br/>
-      </w:r>
-      <w:r>
-        <w:rPr>
-          <w:sz w:val="24"/>
-          <w:szCs w:val="24"/>
-          <w:lang w:val="pl-PL"/>
-        </w:rPr>
         <w:t>Badania w bazie</w:t>
       </w:r>
     </w:p>
@@ -9705,6 +9330,1209 @@
         </w:tc>
       </w:tr>
     </w:tbl>
+    <w:p>
+      <w:pPr>
+        <w:pStyle w:val="ListParagraph"/>
+        <w:ind w:left="2160"/>
+        <w:rPr>
+          <w:sz w:val="24"/>
+          <w:szCs w:val="24"/>
+          <w:lang w:val="pl-PL"/>
+        </w:rPr>
+      </w:pPr>
+    </w:p>
+    <w:p>
+      <w:pPr>
+        <w:pStyle w:val="ListParagraph"/>
+        <w:ind w:left="2160"/>
+        <w:rPr>
+          <w:sz w:val="24"/>
+          <w:szCs w:val="24"/>
+          <w:lang w:val="pl-PL"/>
+        </w:rPr>
+      </w:pPr>
+    </w:p>
+    <w:p>
+      <w:pPr>
+        <w:pStyle w:val="ListParagraph"/>
+        <w:ind w:left="2160"/>
+        <w:rPr>
+          <w:sz w:val="24"/>
+          <w:szCs w:val="24"/>
+          <w:lang w:val="pl-PL"/>
+        </w:rPr>
+      </w:pPr>
+    </w:p>
+    <w:p>
+      <w:pPr>
+        <w:pStyle w:val="ListParagraph"/>
+        <w:ind w:left="2160"/>
+        <w:rPr>
+          <w:sz w:val="24"/>
+          <w:szCs w:val="24"/>
+          <w:lang w:val="pl-PL"/>
+        </w:rPr>
+      </w:pPr>
+    </w:p>
+    <w:p>
+      <w:pPr>
+        <w:pStyle w:val="ListParagraph"/>
+        <w:numPr>
+          <w:ilvl w:val="0"/>
+          <w:numId w:val="3"/>
+        </w:numPr>
+        <w:rPr>
+          <w:sz w:val="24"/>
+          <w:szCs w:val="24"/>
+          <w:lang w:val="pl-PL"/>
+        </w:rPr>
+      </w:pPr>
+      <w:r>
+        <w:rPr>
+          <w:sz w:val="24"/>
+          <w:szCs w:val="24"/>
+          <w:lang w:val="pl-PL"/>
+        </w:rPr>
+        <w:lastRenderedPageBreak/>
+        <w:t xml:space="preserve">ID – </w:t>
+      </w:r>
+      <w:r>
+        <w:rPr>
+          <w:sz w:val="24"/>
+          <w:szCs w:val="24"/>
+          <w:lang w:val="pl-PL"/>
+        </w:rPr>
+        <w:t>8</w:t>
+      </w:r>
+    </w:p>
+    <w:p>
+      <w:pPr>
+        <w:pStyle w:val="ListParagraph"/>
+        <w:numPr>
+          <w:ilvl w:val="0"/>
+          <w:numId w:val="3"/>
+        </w:numPr>
+        <w:rPr>
+          <w:sz w:val="24"/>
+          <w:szCs w:val="24"/>
+          <w:lang w:val="pl-PL"/>
+        </w:rPr>
+      </w:pPr>
+      <w:r>
+        <w:rPr>
+          <w:sz w:val="24"/>
+          <w:szCs w:val="24"/>
+          <w:lang w:val="pl-PL"/>
+        </w:rPr>
+        <w:t xml:space="preserve">Nazwa scenariusza – </w:t>
+      </w:r>
+      <w:r>
+        <w:rPr>
+          <w:sz w:val="24"/>
+          <w:szCs w:val="24"/>
+          <w:lang w:val="pl-PL"/>
+        </w:rPr>
+        <w:t>Dodanie badań przesiewowych</w:t>
+      </w:r>
+    </w:p>
+    <w:p>
+      <w:pPr>
+        <w:pStyle w:val="ListParagraph"/>
+        <w:numPr>
+          <w:ilvl w:val="0"/>
+          <w:numId w:val="3"/>
+        </w:numPr>
+        <w:rPr>
+          <w:sz w:val="24"/>
+          <w:szCs w:val="24"/>
+          <w:lang w:val="pl-PL"/>
+        </w:rPr>
+      </w:pPr>
+      <w:r>
+        <w:rPr>
+          <w:sz w:val="24"/>
+          <w:szCs w:val="24"/>
+          <w:lang w:val="pl-PL"/>
+        </w:rPr>
+        <w:t>Kategoria – Systemowe</w:t>
+      </w:r>
+    </w:p>
+    <w:p>
+      <w:pPr>
+        <w:pStyle w:val="ListParagraph"/>
+        <w:numPr>
+          <w:ilvl w:val="0"/>
+          <w:numId w:val="3"/>
+        </w:numPr>
+        <w:rPr>
+          <w:sz w:val="24"/>
+          <w:szCs w:val="24"/>
+          <w:lang w:val="pl-PL"/>
+        </w:rPr>
+      </w:pPr>
+      <w:r>
+        <w:rPr>
+          <w:sz w:val="24"/>
+          <w:szCs w:val="24"/>
+          <w:lang w:val="pl-PL"/>
+        </w:rPr>
+        <w:t xml:space="preserve">Termin – </w:t>
+      </w:r>
+      <w:r>
+        <w:rPr>
+          <w:sz w:val="24"/>
+          <w:szCs w:val="24"/>
+          <w:lang w:val="pl-PL"/>
+        </w:rPr>
+        <w:t xml:space="preserve">Test należy przeprowadzić </w:t>
+      </w:r>
+      <w:r>
+        <w:rPr>
+          <w:sz w:val="24"/>
+          <w:szCs w:val="24"/>
+          <w:lang w:val="pl-PL"/>
+        </w:rPr>
+        <w:t>po wdrożeniu funkcjonalności</w:t>
+      </w:r>
+    </w:p>
+    <w:p>
+      <w:pPr>
+        <w:pStyle w:val="ListParagraph"/>
+        <w:numPr>
+          <w:ilvl w:val="0"/>
+          <w:numId w:val="3"/>
+        </w:numPr>
+        <w:rPr>
+          <w:sz w:val="24"/>
+          <w:szCs w:val="24"/>
+          <w:lang w:val="pl-PL"/>
+        </w:rPr>
+      </w:pPr>
+      <w:r>
+        <w:rPr>
+          <w:sz w:val="24"/>
+          <w:szCs w:val="24"/>
+          <w:lang w:val="pl-PL"/>
+        </w:rPr>
+        <w:t>Narzędzie wspomagające –</w:t>
+      </w:r>
+      <w:r>
+        <w:rPr>
+          <w:sz w:val="24"/>
+          <w:szCs w:val="24"/>
+          <w:lang w:val="pl-PL"/>
+        </w:rPr>
+        <w:t xml:space="preserve"> </w:t>
+      </w:r>
+      <w:r>
+        <w:rPr>
+          <w:sz w:val="24"/>
+          <w:szCs w:val="24"/>
+          <w:lang w:val="pl-PL"/>
+        </w:rPr>
+        <w:t>Test manualny</w:t>
+      </w:r>
+    </w:p>
+    <w:p>
+      <w:pPr>
+        <w:pStyle w:val="ListParagraph"/>
+        <w:numPr>
+          <w:ilvl w:val="0"/>
+          <w:numId w:val="3"/>
+        </w:numPr>
+        <w:rPr>
+          <w:sz w:val="24"/>
+          <w:szCs w:val="24"/>
+          <w:lang w:val="pl-PL"/>
+        </w:rPr>
+      </w:pPr>
+      <w:r>
+        <w:rPr>
+          <w:sz w:val="24"/>
+          <w:szCs w:val="24"/>
+          <w:lang w:val="pl-PL"/>
+        </w:rPr>
+        <w:t>Przebieg działań -</w:t>
+      </w:r>
+    </w:p>
+    <w:tbl>
+      <w:tblPr>
+        <w:tblStyle w:val="TableGrid"/>
+        <w:tblW w:w="0" w:type="auto"/>
+        <w:tblInd w:w="2160" w:type="dxa"/>
+        <w:tblLook w:val="04A0" w:firstRow="1" w:lastRow="0" w:firstColumn="1" w:lastColumn="0" w:noHBand="0" w:noVBand="1"/>
+      </w:tblPr>
+      <w:tblGrid>
+        <w:gridCol w:w="625"/>
+        <w:gridCol w:w="2430"/>
+        <w:gridCol w:w="4135"/>
+      </w:tblGrid>
+      <w:tr>
+        <w:tc>
+          <w:tcPr>
+            <w:tcW w:w="625" w:type="dxa"/>
+          </w:tcPr>
+          <w:p>
+            <w:pPr>
+              <w:pStyle w:val="ListParagraph"/>
+              <w:ind w:left="0"/>
+              <w:rPr>
+                <w:sz w:val="24"/>
+                <w:szCs w:val="24"/>
+                <w:lang w:val="pl-PL"/>
+              </w:rPr>
+            </w:pPr>
+            <w:r>
+              <w:rPr>
+                <w:sz w:val="24"/>
+                <w:szCs w:val="24"/>
+                <w:lang w:val="pl-PL"/>
+              </w:rPr>
+              <w:t>Lp.</w:t>
+            </w:r>
+          </w:p>
+        </w:tc>
+        <w:tc>
+          <w:tcPr>
+            <w:tcW w:w="2430" w:type="dxa"/>
+          </w:tcPr>
+          <w:p>
+            <w:pPr>
+              <w:pStyle w:val="ListParagraph"/>
+              <w:ind w:left="0"/>
+              <w:rPr>
+                <w:sz w:val="24"/>
+                <w:szCs w:val="24"/>
+                <w:lang w:val="pl-PL"/>
+              </w:rPr>
+            </w:pPr>
+            <w:r>
+              <w:rPr>
+                <w:sz w:val="24"/>
+                <w:szCs w:val="24"/>
+                <w:lang w:val="pl-PL"/>
+              </w:rPr>
+              <w:t>Działania testera</w:t>
+            </w:r>
+          </w:p>
+        </w:tc>
+        <w:tc>
+          <w:tcPr>
+            <w:tcW w:w="4135" w:type="dxa"/>
+          </w:tcPr>
+          <w:p>
+            <w:pPr>
+              <w:pStyle w:val="ListParagraph"/>
+              <w:ind w:left="0"/>
+              <w:rPr>
+                <w:sz w:val="24"/>
+                <w:szCs w:val="24"/>
+                <w:lang w:val="pl-PL"/>
+              </w:rPr>
+            </w:pPr>
+            <w:r>
+              <w:rPr>
+                <w:sz w:val="24"/>
+                <w:szCs w:val="24"/>
+                <w:lang w:val="pl-PL"/>
+              </w:rPr>
+              <w:t>Działania systemu</w:t>
+            </w:r>
+          </w:p>
+        </w:tc>
+      </w:tr>
+      <w:tr>
+        <w:tc>
+          <w:tcPr>
+            <w:tcW w:w="625" w:type="dxa"/>
+          </w:tcPr>
+          <w:p>
+            <w:pPr>
+              <w:pStyle w:val="ListParagraph"/>
+              <w:ind w:left="0"/>
+              <w:rPr>
+                <w:sz w:val="24"/>
+                <w:szCs w:val="24"/>
+                <w:lang w:val="pl-PL"/>
+              </w:rPr>
+            </w:pPr>
+            <w:r>
+              <w:rPr>
+                <w:sz w:val="24"/>
+                <w:szCs w:val="24"/>
+                <w:lang w:val="pl-PL"/>
+              </w:rPr>
+              <w:t>1</w:t>
+            </w:r>
+          </w:p>
+        </w:tc>
+        <w:tc>
+          <w:tcPr>
+            <w:tcW w:w="2430" w:type="dxa"/>
+          </w:tcPr>
+          <w:p>
+            <w:pPr>
+              <w:pStyle w:val="ListParagraph"/>
+              <w:ind w:left="0"/>
+              <w:rPr>
+                <w:sz w:val="24"/>
+                <w:szCs w:val="24"/>
+                <w:lang w:val="pl-PL"/>
+              </w:rPr>
+            </w:pPr>
+            <w:r>
+              <w:rPr>
+                <w:sz w:val="24"/>
+                <w:szCs w:val="24"/>
+                <w:lang w:val="pl-PL"/>
+              </w:rPr>
+              <w:t>Wybranie opcji „</w:t>
+            </w:r>
+            <w:r>
+              <w:rPr>
+                <w:sz w:val="24"/>
+                <w:szCs w:val="24"/>
+                <w:lang w:val="pl-PL"/>
+              </w:rPr>
+              <w:t>Terminarz badań przesiewowych</w:t>
+            </w:r>
+            <w:r>
+              <w:rPr>
+                <w:sz w:val="24"/>
+                <w:szCs w:val="24"/>
+                <w:lang w:val="pl-PL"/>
+              </w:rPr>
+              <w:t>”</w:t>
+            </w:r>
+          </w:p>
+        </w:tc>
+        <w:tc>
+          <w:tcPr>
+            <w:tcW w:w="4135" w:type="dxa"/>
+          </w:tcPr>
+          <w:p>
+            <w:pPr>
+              <w:pStyle w:val="ListParagraph"/>
+              <w:ind w:left="0"/>
+              <w:rPr>
+                <w:sz w:val="24"/>
+                <w:szCs w:val="24"/>
+                <w:lang w:val="pl-PL"/>
+              </w:rPr>
+            </w:pPr>
+          </w:p>
+        </w:tc>
+      </w:tr>
+      <w:tr>
+        <w:tc>
+          <w:tcPr>
+            <w:tcW w:w="625" w:type="dxa"/>
+          </w:tcPr>
+          <w:p>
+            <w:pPr>
+              <w:pStyle w:val="ListParagraph"/>
+              <w:ind w:left="0"/>
+              <w:rPr>
+                <w:sz w:val="24"/>
+                <w:szCs w:val="24"/>
+                <w:lang w:val="pl-PL"/>
+              </w:rPr>
+            </w:pPr>
+            <w:r>
+              <w:rPr>
+                <w:sz w:val="24"/>
+                <w:szCs w:val="24"/>
+                <w:lang w:val="pl-PL"/>
+              </w:rPr>
+              <w:t>2</w:t>
+            </w:r>
+          </w:p>
+        </w:tc>
+        <w:tc>
+          <w:tcPr>
+            <w:tcW w:w="2430" w:type="dxa"/>
+          </w:tcPr>
+          <w:p>
+            <w:pPr>
+              <w:pStyle w:val="ListParagraph"/>
+              <w:ind w:left="0"/>
+              <w:rPr>
+                <w:sz w:val="24"/>
+                <w:szCs w:val="24"/>
+                <w:lang w:val="pl-PL"/>
+              </w:rPr>
+            </w:pPr>
+          </w:p>
+        </w:tc>
+        <w:tc>
+          <w:tcPr>
+            <w:tcW w:w="4135" w:type="dxa"/>
+          </w:tcPr>
+          <w:p>
+            <w:pPr>
+              <w:pStyle w:val="ListParagraph"/>
+              <w:ind w:left="0"/>
+              <w:rPr>
+                <w:sz w:val="24"/>
+                <w:szCs w:val="24"/>
+                <w:lang w:val="pl-PL"/>
+              </w:rPr>
+            </w:pPr>
+            <w:r>
+              <w:rPr>
+                <w:sz w:val="24"/>
+                <w:szCs w:val="24"/>
+                <w:lang w:val="pl-PL"/>
+              </w:rPr>
+              <w:t>Wyświetlenie wykonanych badań</w:t>
+            </w:r>
+          </w:p>
+        </w:tc>
+      </w:tr>
+      <w:tr>
+        <w:tc>
+          <w:tcPr>
+            <w:tcW w:w="625" w:type="dxa"/>
+          </w:tcPr>
+          <w:p>
+            <w:pPr>
+              <w:pStyle w:val="ListParagraph"/>
+              <w:ind w:left="0"/>
+              <w:rPr>
+                <w:sz w:val="24"/>
+                <w:szCs w:val="24"/>
+                <w:lang w:val="pl-PL"/>
+              </w:rPr>
+            </w:pPr>
+            <w:r>
+              <w:rPr>
+                <w:sz w:val="24"/>
+                <w:szCs w:val="24"/>
+                <w:lang w:val="pl-PL"/>
+              </w:rPr>
+              <w:t>3</w:t>
+            </w:r>
+          </w:p>
+        </w:tc>
+        <w:tc>
+          <w:tcPr>
+            <w:tcW w:w="2430" w:type="dxa"/>
+          </w:tcPr>
+          <w:p>
+            <w:pPr>
+              <w:pStyle w:val="ListParagraph"/>
+              <w:ind w:left="0"/>
+              <w:rPr>
+                <w:sz w:val="24"/>
+                <w:szCs w:val="24"/>
+                <w:lang w:val="pl-PL"/>
+              </w:rPr>
+            </w:pPr>
+            <w:r>
+              <w:rPr>
+                <w:sz w:val="24"/>
+                <w:szCs w:val="24"/>
+                <w:lang w:val="pl-PL"/>
+              </w:rPr>
+              <w:t>Wybranie opcji „Dodaj badanie przesiewowe”</w:t>
+            </w:r>
+          </w:p>
+        </w:tc>
+        <w:tc>
+          <w:tcPr>
+            <w:tcW w:w="4135" w:type="dxa"/>
+          </w:tcPr>
+          <w:p>
+            <w:pPr>
+              <w:pStyle w:val="ListParagraph"/>
+              <w:ind w:left="0"/>
+              <w:rPr>
+                <w:sz w:val="24"/>
+                <w:szCs w:val="24"/>
+                <w:lang w:val="pl-PL"/>
+              </w:rPr>
+            </w:pPr>
+          </w:p>
+        </w:tc>
+      </w:tr>
+      <w:tr>
+        <w:tc>
+          <w:tcPr>
+            <w:tcW w:w="625" w:type="dxa"/>
+          </w:tcPr>
+          <w:p>
+            <w:pPr>
+              <w:pStyle w:val="ListParagraph"/>
+              <w:ind w:left="0"/>
+              <w:rPr>
+                <w:sz w:val="24"/>
+                <w:szCs w:val="24"/>
+                <w:lang w:val="pl-PL"/>
+              </w:rPr>
+            </w:pPr>
+            <w:r>
+              <w:rPr>
+                <w:sz w:val="24"/>
+                <w:szCs w:val="24"/>
+                <w:lang w:val="pl-PL"/>
+              </w:rPr>
+              <w:t>4</w:t>
+            </w:r>
+          </w:p>
+        </w:tc>
+        <w:tc>
+          <w:tcPr>
+            <w:tcW w:w="2430" w:type="dxa"/>
+          </w:tcPr>
+          <w:p>
+            <w:pPr>
+              <w:pStyle w:val="ListParagraph"/>
+              <w:ind w:left="0"/>
+              <w:rPr>
+                <w:sz w:val="24"/>
+                <w:szCs w:val="24"/>
+                <w:lang w:val="pl-PL"/>
+              </w:rPr>
+            </w:pPr>
+          </w:p>
+        </w:tc>
+        <w:tc>
+          <w:tcPr>
+            <w:tcW w:w="4135" w:type="dxa"/>
+          </w:tcPr>
+          <w:p>
+            <w:pPr>
+              <w:pStyle w:val="ListParagraph"/>
+              <w:ind w:left="0"/>
+              <w:rPr>
+                <w:sz w:val="24"/>
+                <w:szCs w:val="24"/>
+                <w:lang w:val="pl-PL"/>
+              </w:rPr>
+            </w:pPr>
+            <w:r>
+              <w:rPr>
+                <w:sz w:val="24"/>
+                <w:szCs w:val="24"/>
+                <w:lang w:val="pl-PL"/>
+              </w:rPr>
+              <w:t>Wyświetlenie formularza</w:t>
+            </w:r>
+          </w:p>
+        </w:tc>
+      </w:tr>
+      <w:tr>
+        <w:tc>
+          <w:tcPr>
+            <w:tcW w:w="625" w:type="dxa"/>
+          </w:tcPr>
+          <w:p>
+            <w:pPr>
+              <w:pStyle w:val="ListParagraph"/>
+              <w:ind w:left="0"/>
+              <w:rPr>
+                <w:sz w:val="24"/>
+                <w:szCs w:val="24"/>
+                <w:lang w:val="pl-PL"/>
+              </w:rPr>
+            </w:pPr>
+            <w:r>
+              <w:rPr>
+                <w:sz w:val="24"/>
+                <w:szCs w:val="24"/>
+                <w:lang w:val="pl-PL"/>
+              </w:rPr>
+              <w:t>5</w:t>
+            </w:r>
+          </w:p>
+        </w:tc>
+        <w:tc>
+          <w:tcPr>
+            <w:tcW w:w="2430" w:type="dxa"/>
+          </w:tcPr>
+          <w:p>
+            <w:pPr>
+              <w:pStyle w:val="ListParagraph"/>
+              <w:ind w:left="0"/>
+              <w:rPr>
+                <w:sz w:val="24"/>
+                <w:szCs w:val="24"/>
+                <w:lang w:val="pl-PL"/>
+              </w:rPr>
+            </w:pPr>
+            <w:r>
+              <w:rPr>
+                <w:sz w:val="24"/>
+                <w:szCs w:val="24"/>
+                <w:lang w:val="pl-PL"/>
+              </w:rPr>
+              <w:t>Wypełnienie formularza</w:t>
+            </w:r>
+          </w:p>
+        </w:tc>
+        <w:tc>
+          <w:tcPr>
+            <w:tcW w:w="4135" w:type="dxa"/>
+          </w:tcPr>
+          <w:p>
+            <w:pPr>
+              <w:pStyle w:val="ListParagraph"/>
+              <w:ind w:left="0"/>
+              <w:rPr>
+                <w:sz w:val="24"/>
+                <w:szCs w:val="24"/>
+                <w:lang w:val="pl-PL"/>
+              </w:rPr>
+            </w:pPr>
+          </w:p>
+        </w:tc>
+      </w:tr>
+      <w:tr>
+        <w:tc>
+          <w:tcPr>
+            <w:tcW w:w="625" w:type="dxa"/>
+          </w:tcPr>
+          <w:p>
+            <w:pPr>
+              <w:pStyle w:val="ListParagraph"/>
+              <w:ind w:left="0"/>
+              <w:rPr>
+                <w:sz w:val="24"/>
+                <w:szCs w:val="24"/>
+                <w:lang w:val="pl-PL"/>
+              </w:rPr>
+            </w:pPr>
+            <w:r>
+              <w:rPr>
+                <w:sz w:val="24"/>
+                <w:szCs w:val="24"/>
+                <w:lang w:val="pl-PL"/>
+              </w:rPr>
+              <w:t>6</w:t>
+            </w:r>
+          </w:p>
+        </w:tc>
+        <w:tc>
+          <w:tcPr>
+            <w:tcW w:w="2430" w:type="dxa"/>
+          </w:tcPr>
+          <w:p>
+            <w:pPr>
+              <w:pStyle w:val="ListParagraph"/>
+              <w:ind w:left="0"/>
+              <w:rPr>
+                <w:sz w:val="24"/>
+                <w:szCs w:val="24"/>
+                <w:lang w:val="pl-PL"/>
+              </w:rPr>
+            </w:pPr>
+            <w:r>
+              <w:rPr>
+                <w:sz w:val="24"/>
+                <w:szCs w:val="24"/>
+                <w:lang w:val="pl-PL"/>
+              </w:rPr>
+              <w:t>Potwierdzenie przyciskiem</w:t>
+            </w:r>
+          </w:p>
+        </w:tc>
+        <w:tc>
+          <w:tcPr>
+            <w:tcW w:w="4135" w:type="dxa"/>
+          </w:tcPr>
+          <w:p>
+            <w:pPr>
+              <w:pStyle w:val="ListParagraph"/>
+              <w:ind w:left="0"/>
+              <w:rPr>
+                <w:sz w:val="24"/>
+                <w:szCs w:val="24"/>
+                <w:lang w:val="pl-PL"/>
+              </w:rPr>
+            </w:pPr>
+          </w:p>
+        </w:tc>
+      </w:tr>
+      <w:tr>
+        <w:tc>
+          <w:tcPr>
+            <w:tcW w:w="625" w:type="dxa"/>
+          </w:tcPr>
+          <w:p>
+            <w:pPr>
+              <w:pStyle w:val="ListParagraph"/>
+              <w:ind w:left="0"/>
+              <w:rPr>
+                <w:sz w:val="24"/>
+                <w:szCs w:val="24"/>
+                <w:lang w:val="pl-PL"/>
+              </w:rPr>
+            </w:pPr>
+            <w:r>
+              <w:rPr>
+                <w:sz w:val="24"/>
+                <w:szCs w:val="24"/>
+                <w:lang w:val="pl-PL"/>
+              </w:rPr>
+              <w:t>7</w:t>
+            </w:r>
+          </w:p>
+        </w:tc>
+        <w:tc>
+          <w:tcPr>
+            <w:tcW w:w="2430" w:type="dxa"/>
+          </w:tcPr>
+          <w:p>
+            <w:pPr>
+              <w:pStyle w:val="ListParagraph"/>
+              <w:ind w:left="0"/>
+              <w:rPr>
+                <w:sz w:val="24"/>
+                <w:szCs w:val="24"/>
+                <w:lang w:val="pl-PL"/>
+              </w:rPr>
+            </w:pPr>
+          </w:p>
+        </w:tc>
+        <w:tc>
+          <w:tcPr>
+            <w:tcW w:w="4135" w:type="dxa"/>
+          </w:tcPr>
+          <w:p>
+            <w:pPr>
+              <w:pStyle w:val="ListParagraph"/>
+              <w:ind w:left="0"/>
+              <w:rPr>
+                <w:sz w:val="24"/>
+                <w:szCs w:val="24"/>
+                <w:lang w:val="pl-PL"/>
+              </w:rPr>
+            </w:pPr>
+            <w:r>
+              <w:rPr>
+                <w:sz w:val="24"/>
+                <w:szCs w:val="24"/>
+                <w:lang w:val="pl-PL"/>
+              </w:rPr>
+              <w:t>Sprawdzenie poprawności danych</w:t>
+            </w:r>
+          </w:p>
+        </w:tc>
+      </w:tr>
+      <w:tr>
+        <w:tc>
+          <w:tcPr>
+            <w:tcW w:w="625" w:type="dxa"/>
+          </w:tcPr>
+          <w:p>
+            <w:pPr>
+              <w:pStyle w:val="ListParagraph"/>
+              <w:ind w:left="0"/>
+              <w:rPr>
+                <w:sz w:val="24"/>
+                <w:szCs w:val="24"/>
+                <w:lang w:val="pl-PL"/>
+              </w:rPr>
+            </w:pPr>
+            <w:r>
+              <w:rPr>
+                <w:sz w:val="24"/>
+                <w:szCs w:val="24"/>
+                <w:lang w:val="pl-PL"/>
+              </w:rPr>
+              <w:t>8</w:t>
+            </w:r>
+          </w:p>
+        </w:tc>
+        <w:tc>
+          <w:tcPr>
+            <w:tcW w:w="2430" w:type="dxa"/>
+          </w:tcPr>
+          <w:p>
+            <w:pPr>
+              <w:pStyle w:val="ListParagraph"/>
+              <w:ind w:left="0"/>
+              <w:rPr>
+                <w:sz w:val="24"/>
+                <w:szCs w:val="24"/>
+                <w:lang w:val="pl-PL"/>
+              </w:rPr>
+            </w:pPr>
+          </w:p>
+        </w:tc>
+        <w:tc>
+          <w:tcPr>
+            <w:tcW w:w="4135" w:type="dxa"/>
+          </w:tcPr>
+          <w:p>
+            <w:pPr>
+              <w:pStyle w:val="ListParagraph"/>
+              <w:ind w:left="0"/>
+              <w:rPr>
+                <w:sz w:val="24"/>
+                <w:szCs w:val="24"/>
+                <w:lang w:val="pl-PL"/>
+              </w:rPr>
+            </w:pPr>
+            <w:r>
+              <w:rPr>
+                <w:sz w:val="24"/>
+                <w:szCs w:val="24"/>
+                <w:lang w:val="pl-PL"/>
+              </w:rPr>
+              <w:t>Wysłanie danych do bazy</w:t>
+            </w:r>
+          </w:p>
+        </w:tc>
+      </w:tr>
+    </w:tbl>
+    <w:p>
+      <w:pPr>
+        <w:pStyle w:val="ListParagraph"/>
+        <w:numPr>
+          <w:ilvl w:val="0"/>
+          <w:numId w:val="3"/>
+        </w:numPr>
+        <w:rPr>
+          <w:sz w:val="24"/>
+          <w:szCs w:val="24"/>
+          <w:lang w:val="pl-PL"/>
+        </w:rPr>
+      </w:pPr>
+      <w:r>
+        <w:rPr>
+          <w:sz w:val="24"/>
+          <w:szCs w:val="24"/>
+          <w:lang w:val="pl-PL"/>
+        </w:rPr>
+        <w:t>Założenia, środowisko, warunki wstępne -</w:t>
+      </w:r>
+      <w:r>
+        <w:rPr>
+          <w:sz w:val="24"/>
+          <w:szCs w:val="24"/>
+          <w:lang w:val="pl-PL"/>
+        </w:rPr>
+        <w:br/>
+        <w:t>Logowanie do konta</w:t>
+      </w:r>
+      <w:r>
+        <w:rPr>
+          <w:sz w:val="24"/>
+          <w:szCs w:val="24"/>
+          <w:lang w:val="pl-PL"/>
+        </w:rPr>
+        <w:br/>
+      </w:r>
+      <w:r>
+        <w:rPr>
+          <w:sz w:val="24"/>
+          <w:szCs w:val="24"/>
+          <w:lang w:val="pl-PL"/>
+        </w:rPr>
+        <w:t>Brak badania przesiewowego w danym terminie</w:t>
+      </w:r>
+    </w:p>
+    <w:p>
+      <w:pPr>
+        <w:pStyle w:val="ListParagraph"/>
+        <w:numPr>
+          <w:ilvl w:val="0"/>
+          <w:numId w:val="3"/>
+        </w:numPr>
+        <w:rPr>
+          <w:sz w:val="24"/>
+          <w:szCs w:val="24"/>
+          <w:lang w:val="pl-PL"/>
+        </w:rPr>
+      </w:pPr>
+      <w:r>
+        <w:rPr>
+          <w:sz w:val="24"/>
+          <w:szCs w:val="24"/>
+          <w:lang w:val="pl-PL"/>
+        </w:rPr>
+        <w:t>Zestaw danych -</w:t>
+      </w:r>
+    </w:p>
+    <w:tbl>
+      <w:tblPr>
+        <w:tblStyle w:val="TableGrid"/>
+        <w:tblW w:w="0" w:type="auto"/>
+        <w:tblInd w:w="2160" w:type="dxa"/>
+        <w:tblLook w:val="04A0" w:firstRow="1" w:lastRow="0" w:firstColumn="1" w:lastColumn="0" w:noHBand="0" w:noVBand="1"/>
+      </w:tblPr>
+      <w:tblGrid>
+        <w:gridCol w:w="625"/>
+        <w:gridCol w:w="2430"/>
+        <w:gridCol w:w="4135"/>
+      </w:tblGrid>
+      <w:tr>
+        <w:tc>
+          <w:tcPr>
+            <w:tcW w:w="625" w:type="dxa"/>
+          </w:tcPr>
+          <w:p>
+            <w:pPr>
+              <w:pStyle w:val="ListParagraph"/>
+              <w:ind w:left="0"/>
+              <w:rPr>
+                <w:sz w:val="24"/>
+                <w:szCs w:val="24"/>
+                <w:lang w:val="pl-PL"/>
+              </w:rPr>
+            </w:pPr>
+            <w:r>
+              <w:rPr>
+                <w:sz w:val="24"/>
+                <w:szCs w:val="24"/>
+                <w:lang w:val="pl-PL"/>
+              </w:rPr>
+              <w:t>Z.1</w:t>
+            </w:r>
+          </w:p>
+        </w:tc>
+        <w:tc>
+          <w:tcPr>
+            <w:tcW w:w="2430" w:type="dxa"/>
+          </w:tcPr>
+          <w:p>
+            <w:pPr>
+              <w:pStyle w:val="ListParagraph"/>
+              <w:ind w:left="0"/>
+              <w:rPr>
+                <w:sz w:val="24"/>
+                <w:szCs w:val="24"/>
+                <w:lang w:val="pl-PL"/>
+              </w:rPr>
+            </w:pPr>
+            <w:r>
+              <w:rPr>
+                <w:sz w:val="24"/>
+                <w:szCs w:val="24"/>
+                <w:lang w:val="pl-PL"/>
+              </w:rPr>
+              <w:t>Dane poprawne</w:t>
+            </w:r>
+          </w:p>
+        </w:tc>
+        <w:tc>
+          <w:tcPr>
+            <w:tcW w:w="4135" w:type="dxa"/>
+          </w:tcPr>
+          <w:p>
+            <w:pPr>
+              <w:pStyle w:val="ListParagraph"/>
+              <w:ind w:left="0"/>
+              <w:rPr>
+                <w:sz w:val="24"/>
+                <w:szCs w:val="24"/>
+                <w:lang w:val="pl-PL"/>
+              </w:rPr>
+            </w:pPr>
+            <w:r>
+              <w:rPr>
+                <w:sz w:val="24"/>
+                <w:szCs w:val="24"/>
+                <w:lang w:val="pl-PL"/>
+              </w:rPr>
+              <w:t>Dane niepoprawne</w:t>
+            </w:r>
+          </w:p>
+        </w:tc>
+      </w:tr>
+      <w:tr>
+        <w:tc>
+          <w:tcPr>
+            <w:tcW w:w="625" w:type="dxa"/>
+          </w:tcPr>
+          <w:p>
+            <w:pPr>
+              <w:pStyle w:val="ListParagraph"/>
+              <w:ind w:left="0"/>
+              <w:rPr>
+                <w:sz w:val="24"/>
+                <w:szCs w:val="24"/>
+                <w:lang w:val="pl-PL"/>
+              </w:rPr>
+            </w:pPr>
+            <w:r>
+              <w:rPr>
+                <w:sz w:val="24"/>
+                <w:szCs w:val="24"/>
+                <w:lang w:val="pl-PL"/>
+              </w:rPr>
+              <w:t>1</w:t>
+            </w:r>
+          </w:p>
+        </w:tc>
+        <w:tc>
+          <w:tcPr>
+            <w:tcW w:w="2430" w:type="dxa"/>
+          </w:tcPr>
+          <w:p>
+            <w:pPr>
+              <w:pStyle w:val="ListParagraph"/>
+              <w:ind w:left="0"/>
+              <w:rPr>
+                <w:sz w:val="24"/>
+                <w:szCs w:val="24"/>
+                <w:lang w:val="pl-PL"/>
+              </w:rPr>
+            </w:pPr>
+            <w:r>
+              <w:rPr>
+                <w:sz w:val="24"/>
+                <w:szCs w:val="24"/>
+                <w:lang w:val="pl-PL"/>
+              </w:rPr>
+              <w:t xml:space="preserve">Id </w:t>
+            </w:r>
+            <w:r>
+              <w:rPr>
+                <w:sz w:val="24"/>
+                <w:szCs w:val="24"/>
+                <w:lang w:val="pl-PL"/>
+              </w:rPr>
+              <w:t>klasy</w:t>
+            </w:r>
+            <w:r>
+              <w:rPr>
+                <w:sz w:val="24"/>
+                <w:szCs w:val="24"/>
+                <w:lang w:val="pl-PL"/>
+              </w:rPr>
+              <w:t>: 1</w:t>
+            </w:r>
+          </w:p>
+        </w:tc>
+        <w:tc>
+          <w:tcPr>
+            <w:tcW w:w="4135" w:type="dxa"/>
+          </w:tcPr>
+          <w:p>
+            <w:pPr>
+              <w:pStyle w:val="ListParagraph"/>
+              <w:ind w:left="0"/>
+              <w:rPr>
+                <w:sz w:val="24"/>
+                <w:szCs w:val="24"/>
+                <w:lang w:val="pl-PL"/>
+              </w:rPr>
+            </w:pPr>
+            <w:r>
+              <w:rPr>
+                <w:sz w:val="24"/>
+                <w:szCs w:val="24"/>
+                <w:lang w:val="pl-PL"/>
+              </w:rPr>
+              <w:t xml:space="preserve">Id </w:t>
+            </w:r>
+            <w:r>
+              <w:rPr>
+                <w:sz w:val="24"/>
+                <w:szCs w:val="24"/>
+                <w:lang w:val="pl-PL"/>
+              </w:rPr>
+              <w:t>klasy</w:t>
+            </w:r>
+            <w:r>
+              <w:rPr>
+                <w:sz w:val="24"/>
+                <w:szCs w:val="24"/>
+                <w:lang w:val="pl-PL"/>
+              </w:rPr>
+              <w:t>: 2</w:t>
+            </w:r>
+          </w:p>
+        </w:tc>
+      </w:tr>
+      <w:tr>
+        <w:tc>
+          <w:tcPr>
+            <w:tcW w:w="625" w:type="dxa"/>
+          </w:tcPr>
+          <w:p>
+            <w:pPr>
+              <w:pStyle w:val="ListParagraph"/>
+              <w:ind w:left="0"/>
+              <w:rPr>
+                <w:sz w:val="24"/>
+                <w:szCs w:val="24"/>
+                <w:lang w:val="pl-PL"/>
+              </w:rPr>
+            </w:pPr>
+            <w:r>
+              <w:rPr>
+                <w:sz w:val="24"/>
+                <w:szCs w:val="24"/>
+                <w:lang w:val="pl-PL"/>
+              </w:rPr>
+              <w:t>2</w:t>
+            </w:r>
+          </w:p>
+        </w:tc>
+        <w:tc>
+          <w:tcPr>
+            <w:tcW w:w="2430" w:type="dxa"/>
+          </w:tcPr>
+          <w:p>
+            <w:pPr>
+              <w:pStyle w:val="ListParagraph"/>
+              <w:ind w:left="0"/>
+              <w:rPr>
+                <w:sz w:val="24"/>
+                <w:szCs w:val="24"/>
+                <w:lang w:val="pl-PL"/>
+              </w:rPr>
+            </w:pPr>
+            <w:r>
+              <w:rPr>
+                <w:sz w:val="24"/>
+                <w:szCs w:val="24"/>
+                <w:lang w:val="pl-PL"/>
+              </w:rPr>
+              <w:t>Data: 22.03.2022</w:t>
+            </w:r>
+          </w:p>
+        </w:tc>
+        <w:tc>
+          <w:tcPr>
+            <w:tcW w:w="4135" w:type="dxa"/>
+          </w:tcPr>
+          <w:p>
+            <w:pPr>
+              <w:pStyle w:val="ListParagraph"/>
+              <w:ind w:left="0"/>
+              <w:rPr>
+                <w:sz w:val="24"/>
+                <w:szCs w:val="24"/>
+                <w:lang w:val="pl-PL"/>
+              </w:rPr>
+            </w:pPr>
+            <w:r>
+              <w:rPr>
+                <w:sz w:val="24"/>
+                <w:szCs w:val="24"/>
+                <w:lang w:val="pl-PL"/>
+              </w:rPr>
+              <w:t>Data: poniedziałek</w:t>
+            </w:r>
+          </w:p>
+        </w:tc>
+      </w:tr>
+    </w:tbl>
+    <w:p>
+      <w:pPr>
+        <w:pStyle w:val="ListParagraph"/>
+        <w:ind w:left="2160"/>
+        <w:rPr>
+          <w:sz w:val="24"/>
+          <w:szCs w:val="24"/>
+          <w:lang w:val="pl-PL"/>
+        </w:rPr>
+      </w:pPr>
+    </w:p>
     <w:p>
       <w:pPr>
         <w:pStyle w:val="ListParagraph"/>

</xml_diff>